<commit_message>
Add 'Table' style to docx templates
</commit_message>
<xml_diff>
--- a/inst/csas-docx/PRO-CR2016-eng.docx
+++ b/inst/csas-docx/PRO-CR2016-eng.docx
@@ -1,6 +1,6 @@
 
 <file path=word/document.xml><?xml version="1.0" encoding="utf-8"?>
-<w:document xmlns:wpc="http://schemas.microsoft.com/office/word/2010/wordprocessingCanvas" xmlns:cx="http://schemas.microsoft.com/office/drawing/2014/chartex" xmlns:cx1="http://schemas.microsoft.com/office/drawing/2015/9/8/chartex" xmlns:cx2="http://schemas.microsoft.com/office/drawing/2015/10/21/chartex" xmlns:cx3="http://schemas.microsoft.com/office/drawing/2016/5/9/chartex" xmlns:cx4="http://schemas.microsoft.com/office/drawing/2016/5/10/chartex" xmlns:cx5="http://schemas.microsoft.com/office/drawing/2016/5/11/chartex" xmlns:cx6="http://schemas.microsoft.com/office/drawing/2016/5/12/chartex" xmlns:cx7="http://schemas.microsoft.com/office/drawing/2016/5/13/chartex" xmlns:cx8="http://schemas.microsoft.com/office/drawing/2016/5/14/chartex" xmlns:mc="http://schemas.openxmlformats.org/markup-compatibility/2006" xmlns:aink="http://schemas.microsoft.com/office/drawing/2016/ink" xmlns:am3d="http://schemas.microsoft.com/office/drawing/2017/model3d" xmlns:o="urn:schemas-microsoft-com:office:office" xmlns:r="http://schemas.openxmlformats.org/officeDocument/2006/relationships" xmlns:m="http://schemas.openxmlformats.org/officeDocument/2006/math" xmlns:v="urn:schemas-microsoft-com:vml" xmlns:wp14="http://schemas.microsoft.com/office/word/2010/wordprocessingDrawing" xmlns:wp="http://schemas.openxmlformats.org/drawingml/2006/wordprocessingDrawing" xmlns:w10="urn:schemas-microsoft-com:office:word" xmlns:w="http://schemas.openxmlformats.org/wordprocessingml/2006/main" xmlns:w14="http://schemas.microsoft.com/office/word/2010/wordml" xmlns:w15="http://schemas.microsoft.com/office/word/2012/wordml" xmlns:w16cid="http://schemas.microsoft.com/office/word/2016/wordml/cid" xmlns:w16se="http://schemas.microsoft.com/office/word/2015/wordml/symex" xmlns:wpg="http://schemas.microsoft.com/office/word/2010/wordprocessingGroup" xmlns:wpi="http://schemas.microsoft.com/office/word/2010/wordprocessingInk" xmlns:wne="http://schemas.microsoft.com/office/word/2006/wordml" xmlns:wps="http://schemas.microsoft.com/office/word/2010/wordprocessingShape" mc:Ignorable="w14 w15 w16se w16cid wp14">
+<w:document xmlns:wpc="http://schemas.microsoft.com/office/word/2010/wordprocessingCanvas" xmlns:cx="http://schemas.microsoft.com/office/drawing/2014/chartex" xmlns:cx1="http://schemas.microsoft.com/office/drawing/2015/9/8/chartex" xmlns:mc="http://schemas.openxmlformats.org/markup-compatibility/2006" xmlns:o="urn:schemas-microsoft-com:office:office" xmlns:r="http://schemas.openxmlformats.org/officeDocument/2006/relationships" xmlns:m="http://schemas.openxmlformats.org/officeDocument/2006/math" xmlns:v="urn:schemas-microsoft-com:vml" xmlns:wp14="http://schemas.microsoft.com/office/word/2010/wordprocessingDrawing" xmlns:wp="http://schemas.openxmlformats.org/drawingml/2006/wordprocessingDrawing" xmlns:w10="urn:schemas-microsoft-com:office:word" xmlns:w="http://schemas.openxmlformats.org/wordprocessingml/2006/main" xmlns:w14="http://schemas.microsoft.com/office/word/2010/wordml" xmlns:w15="http://schemas.microsoft.com/office/word/2012/wordml" xmlns:w16se="http://schemas.microsoft.com/office/word/2015/wordml/symex" xmlns:wpg="http://schemas.microsoft.com/office/word/2010/wordprocessingGroup" xmlns:wpi="http://schemas.microsoft.com/office/word/2010/wordprocessingInk" xmlns:wne="http://schemas.microsoft.com/office/word/2006/wordml" xmlns:wps="http://schemas.microsoft.com/office/word/2010/wordprocessingShape" mc:Ignorable="w14 w15 w16se wp14">
   <w:body>
     <w:p>
       <w:pPr>
@@ -58,8 +58,6 @@
         </w:rPr>
         <w:t xml:space="preserve"> </w:t>
       </w:r>
-      <w:bookmarkStart w:id="0" w:name="_GoBack"/>
-      <w:bookmarkEnd w:id="0"/>
     </w:p>
     <w:p>
       <w:pPr>
@@ -836,7 +834,6 @@
       <w:r>
         <w:rPr>
           <w:noProof/>
-          <w:lang w:val="en-CA" w:eastAsia="en-CA"/>
         </w:rPr>
         <w:drawing>
           <wp:inline distT="0" distB="0" distL="0" distR="0" wp14:anchorId="5DD7D617" wp14:editId="3C3D0D31">
@@ -2075,7 +2072,7 @@
       <w:pPr>
         <w:pStyle w:val="Heading1"/>
       </w:pPr>
-      <w:bookmarkStart w:id="1" w:name="_Toc436818290"/>
+      <w:bookmarkStart w:id="0" w:name="_Toc436818290"/>
       <w:r>
         <w:lastRenderedPageBreak/>
         <w:t xml:space="preserve">SUMMARY - STYLE “HEADING 1”: </w:t>
@@ -2084,7 +2081,7 @@
         <w:br/>
         <w:t>ARIAL, SIZE 12, BOLD, CENTERED, ALL CAPS, PARAGRAPH SPACING 18 PT (0.25 IN, 0.63 CM) BEFORE AND 6 PT (0.08 IN, 0.21 CM) AFTER</w:t>
       </w:r>
-      <w:bookmarkEnd w:id="1"/>
+      <w:bookmarkEnd w:id="0"/>
     </w:p>
     <w:p>
       <w:pPr>
@@ -2406,7 +2403,7 @@
           <w:lang w:val="fr-CA"/>
         </w:rPr>
       </w:pPr>
-      <w:bookmarkStart w:id="2" w:name="_Toc436818291"/>
+      <w:bookmarkStart w:id="1" w:name="_Toc436818291"/>
       <w:r>
         <w:rPr>
           <w:lang w:val="fr-CA"/>
@@ -2419,7 +2416,7 @@
         </w:rPr>
         <w:t>STYLE « HEADING 1 »</w:t>
       </w:r>
-      <w:bookmarkEnd w:id="2"/>
+      <w:bookmarkEnd w:id="1"/>
     </w:p>
     <w:p>
       <w:pPr>
@@ -2612,36 +2609,36 @@
       <w:pPr>
         <w:pStyle w:val="Heading1"/>
       </w:pPr>
-      <w:bookmarkStart w:id="3" w:name="_Toc436818292"/>
+      <w:bookmarkStart w:id="2" w:name="_Toc436818292"/>
       <w:r>
         <w:lastRenderedPageBreak/>
         <w:t>INTRODUCTION</w:t>
       </w:r>
+      <w:bookmarkEnd w:id="2"/>
+    </w:p>
+    <w:p>
+      <w:pPr>
+        <w:pStyle w:val="BodyText"/>
+        <w:rPr>
+          <w:lang w:val="en-CA"/>
+        </w:rPr>
+      </w:pPr>
+      <w:r>
+        <w:rPr>
+          <w:lang w:val="en-CA"/>
+        </w:rPr>
+        <w:t>Introduction is not mandatory, but when available, it begins on page 1 and may include instructions given to meeting participants, initial discussions regarding the goal of the meeting (referring to the Terms of Reference) and the agenda, and reference to key meeting material.</w:t>
+      </w:r>
+    </w:p>
+    <w:p>
+      <w:pPr>
+        <w:pStyle w:val="Heading1"/>
+      </w:pPr>
+      <w:bookmarkStart w:id="3" w:name="_Toc436818293"/>
+      <w:r>
+        <w:t>GUIDELINES FOR THE CONTENTS OF A PROCEEDING</w:t>
+      </w:r>
       <w:bookmarkEnd w:id="3"/>
-    </w:p>
-    <w:p>
-      <w:pPr>
-        <w:pStyle w:val="BodyText"/>
-        <w:rPr>
-          <w:lang w:val="en-CA"/>
-        </w:rPr>
-      </w:pPr>
-      <w:r>
-        <w:rPr>
-          <w:lang w:val="en-CA"/>
-        </w:rPr>
-        <w:t>Introduction is not mandatory, but when available, it begins on page 1 and may include instructions given to meeting participants, initial discussions regarding the goal of the meeting (referring to the Terms of Reference) and the agenda, and reference to key meeting material.</w:t>
-      </w:r>
-    </w:p>
-    <w:p>
-      <w:pPr>
-        <w:pStyle w:val="Heading1"/>
-      </w:pPr>
-      <w:bookmarkStart w:id="4" w:name="_Toc436818293"/>
-      <w:r>
-        <w:t>GUIDELINES FOR THE CONTENTS OF A PROCEEDING</w:t>
-      </w:r>
-      <w:bookmarkEnd w:id="4"/>
     </w:p>
     <w:p>
       <w:pPr>
@@ -2949,11 +2946,11 @@
       <w:pPr>
         <w:pStyle w:val="Heading1"/>
       </w:pPr>
-      <w:bookmarkStart w:id="5" w:name="_Toc436818294"/>
+      <w:bookmarkStart w:id="4" w:name="_Toc436818294"/>
       <w:r>
         <w:t>REFERENCES CITED</w:t>
       </w:r>
-      <w:bookmarkEnd w:id="5"/>
+      <w:bookmarkEnd w:id="4"/>
     </w:p>
     <w:p>
       <w:pPr>
@@ -3056,35 +3053,35 @@
       <w:pPr>
         <w:pStyle w:val="Heading1"/>
       </w:pPr>
-      <w:bookmarkStart w:id="6" w:name="_Toc436818295"/>
+      <w:bookmarkStart w:id="5" w:name="_Toc436818295"/>
       <w:r>
         <w:t>APPENDICES</w:t>
       </w:r>
+      <w:bookmarkEnd w:id="5"/>
+    </w:p>
+    <w:p>
+      <w:pPr>
+        <w:pStyle w:val="BodyText"/>
+        <w:rPr>
+          <w:lang w:val="en-CA"/>
+        </w:rPr>
+      </w:pPr>
+      <w:r>
+        <w:rPr>
+          <w:lang w:val="en-CA"/>
+        </w:rPr>
+        <w:t>All appendices must be formatted using styles and tables and figures should all have captions.</w:t>
+      </w:r>
+    </w:p>
+    <w:p>
+      <w:pPr>
+        <w:pStyle w:val="Heading1"/>
+      </w:pPr>
+      <w:bookmarkStart w:id="6" w:name="_Toc436818296"/>
+      <w:r>
+        <w:t>TRANSLATION</w:t>
+      </w:r>
       <w:bookmarkEnd w:id="6"/>
-    </w:p>
-    <w:p>
-      <w:pPr>
-        <w:pStyle w:val="BodyText"/>
-        <w:rPr>
-          <w:lang w:val="en-CA"/>
-        </w:rPr>
-      </w:pPr>
-      <w:r>
-        <w:rPr>
-          <w:lang w:val="en-CA"/>
-        </w:rPr>
-        <w:t>All appendices must be formatted using styles and tables and figures should all have captions.</w:t>
-      </w:r>
-    </w:p>
-    <w:p>
-      <w:pPr>
-        <w:pStyle w:val="Heading1"/>
-      </w:pPr>
-      <w:bookmarkStart w:id="7" w:name="_Toc436818296"/>
-      <w:r>
-        <w:t>TRANSLATION</w:t>
-      </w:r>
-      <w:bookmarkEnd w:id="7"/>
     </w:p>
     <w:p>
       <w:pPr>
@@ -3237,11 +3234,11 @@
       <w:pPr>
         <w:pStyle w:val="Heading1"/>
       </w:pPr>
-      <w:bookmarkStart w:id="8" w:name="_Toc436818297"/>
+      <w:bookmarkStart w:id="7" w:name="_Toc436818297"/>
       <w:r>
         <w:t>WEB ACCESSIBILITY NOTES</w:t>
       </w:r>
-      <w:bookmarkEnd w:id="8"/>
+      <w:bookmarkEnd w:id="7"/>
     </w:p>
     <w:p>
       <w:pPr>
@@ -3314,7 +3311,7 @@
       <w:pPr>
         <w:pStyle w:val="Heading1"/>
       </w:pPr>
-      <w:bookmarkStart w:id="9" w:name="_Toc436818298"/>
+      <w:bookmarkStart w:id="8" w:name="_Toc436818298"/>
       <w:r>
         <w:t>LAYOUT REQUIREMENTS (FORMAT</w:t>
       </w:r>
@@ -3324,262 +3321,262 @@
       <w:r>
         <w:t>ING AND STYLES)</w:t>
       </w:r>
+      <w:bookmarkEnd w:id="8"/>
+    </w:p>
+    <w:p>
+      <w:pPr>
+        <w:pStyle w:val="Heading1"/>
+      </w:pPr>
+      <w:bookmarkStart w:id="9" w:name="_Toc436818299"/>
+      <w:r>
+        <w:t>HEADING 1: A</w:t>
+      </w:r>
+      <w:r>
+        <w:t xml:space="preserve">RIAL, SIZE 12, BOLD, </w:t>
+      </w:r>
+      <w:r>
+        <w:t>CENTERED</w:t>
+      </w:r>
+      <w:r>
+        <w:t>, ALL CAPS,</w:t>
+      </w:r>
+      <w:r>
+        <w:t xml:space="preserve"> </w:t>
+      </w:r>
+      <w:r>
+        <w:br/>
+      </w:r>
+      <w:r>
+        <w:t>PARAGRAPH SPACING</w:t>
+      </w:r>
+      <w:r>
+        <w:t xml:space="preserve"> 18 PT (0.25 IN, 0.63 CM)</w:t>
+      </w:r>
+      <w:r>
+        <w:t xml:space="preserve"> BEFORE AND </w:t>
+      </w:r>
+      <w:r>
+        <w:t>6 PT (0.08 IN, 0.21 CM)</w:t>
+      </w:r>
+      <w:r>
+        <w:t xml:space="preserve"> AFTER</w:t>
+      </w:r>
       <w:bookmarkEnd w:id="9"/>
     </w:p>
     <w:p>
       <w:pPr>
-        <w:pStyle w:val="Heading1"/>
-      </w:pPr>
-      <w:bookmarkStart w:id="10" w:name="_Toc436818299"/>
-      <w:r>
-        <w:t>HEADING 1: A</w:t>
-      </w:r>
-      <w:r>
-        <w:t xml:space="preserve">RIAL, SIZE 12, BOLD, </w:t>
-      </w:r>
-      <w:r>
-        <w:t>CENTERED</w:t>
-      </w:r>
-      <w:r>
-        <w:t>, ALL CAPS,</w:t>
-      </w:r>
-      <w:r>
+        <w:pStyle w:val="Heading2"/>
+      </w:pPr>
+      <w:bookmarkStart w:id="10" w:name="_Toc436818300"/>
+      <w:r>
+        <w:rPr>
+          <w:caps w:val="0"/>
+        </w:rPr>
+        <w:t>HEADING 2: ARIAL, SIZE</w:t>
+      </w:r>
+      <w:r>
+        <w:rPr>
+          <w:caps w:val="0"/>
+        </w:rPr>
         <w:t xml:space="preserve"> </w:t>
       </w:r>
       <w:r>
-        <w:br/>
-      </w:r>
-      <w:r>
-        <w:t>PARAGRAPH SPACING</w:t>
-      </w:r>
-      <w:r>
-        <w:t xml:space="preserve"> 18 PT (0.25 IN, 0.63 CM)</w:t>
-      </w:r>
-      <w:r>
+        <w:rPr>
+          <w:caps w:val="0"/>
+        </w:rPr>
+        <w:t>12, BOLD, LEFT ALIGNED</w:t>
+      </w:r>
+      <w:r>
+        <w:rPr>
+          <w:caps w:val="0"/>
+        </w:rPr>
+        <w:t xml:space="preserve">, </w:t>
+      </w:r>
+      <w:r>
+        <w:rPr>
+          <w:caps w:val="0"/>
+        </w:rPr>
+        <w:t>ALL CAPS,</w:t>
+      </w:r>
+      <w:r>
+        <w:rPr>
+          <w:caps w:val="0"/>
+        </w:rPr>
+        <w:t xml:space="preserve"> PARAGRAPH SPACING</w:t>
+      </w:r>
+      <w:r>
+        <w:rPr>
+          <w:caps w:val="0"/>
+        </w:rPr>
+        <w:t xml:space="preserve"> </w:t>
+      </w:r>
+      <w:r>
+        <w:rPr>
+          <w:caps w:val="0"/>
+        </w:rPr>
+        <w:t>12 PT (0.17 IN, 0.42 CM)</w:t>
+      </w:r>
+      <w:r>
+        <w:rPr>
+          <w:caps w:val="0"/>
+        </w:rPr>
         <w:t xml:space="preserve"> BEFORE AND </w:t>
       </w:r>
       <w:r>
+        <w:rPr>
+          <w:caps w:val="0"/>
+        </w:rPr>
         <w:t>6 PT (0.08 IN, 0.21 CM)</w:t>
       </w:r>
       <w:r>
+        <w:rPr>
+          <w:caps w:val="0"/>
+        </w:rPr>
         <w:t xml:space="preserve"> AFTER</w:t>
       </w:r>
       <w:bookmarkEnd w:id="10"/>
     </w:p>
     <w:p>
       <w:pPr>
-        <w:pStyle w:val="Heading2"/>
-      </w:pPr>
-      <w:bookmarkStart w:id="11" w:name="_Toc436818300"/>
-      <w:r>
-        <w:rPr>
-          <w:caps w:val="0"/>
-        </w:rPr>
-        <w:t>HEADING 2: ARIAL, SIZE</w:t>
-      </w:r>
-      <w:r>
-        <w:rPr>
-          <w:caps w:val="0"/>
+        <w:pStyle w:val="Heading3"/>
+        <w:rPr>
+          <w:lang w:val="en-CA"/>
+        </w:rPr>
+      </w:pPr>
+      <w:bookmarkStart w:id="11" w:name="_Toc436818301"/>
+      <w:r>
+        <w:rPr>
+          <w:lang w:val="en-CA"/>
+        </w:rPr>
+        <w:t xml:space="preserve">Heading 3: </w:t>
+      </w:r>
+      <w:r>
+        <w:rPr>
+          <w:lang w:val="en-CA"/>
+        </w:rPr>
+        <w:t xml:space="preserve">Arial, </w:t>
+      </w:r>
+      <w:r>
+        <w:rPr>
+          <w:lang w:val="en-CA"/>
+        </w:rPr>
+        <w:t xml:space="preserve">size </w:t>
+      </w:r>
+      <w:r>
+        <w:rPr>
+          <w:lang w:val="en-CA"/>
+        </w:rPr>
+        <w:t xml:space="preserve">12, bold, left-aligned, </w:t>
+      </w:r>
+      <w:r>
+        <w:rPr>
+          <w:lang w:val="en-CA"/>
+        </w:rPr>
+        <w:t>paragraph spacing</w:t>
+      </w:r>
+      <w:r>
+        <w:rPr>
+          <w:lang w:val="en-CA"/>
         </w:rPr>
         <w:t xml:space="preserve"> </w:t>
       </w:r>
       <w:r>
         <w:rPr>
-          <w:caps w:val="0"/>
-        </w:rPr>
-        <w:t>12, BOLD, LEFT ALIGNED</w:t>
-      </w:r>
-      <w:r>
-        <w:rPr>
-          <w:caps w:val="0"/>
-        </w:rPr>
-        <w:t xml:space="preserve">, </w:t>
-      </w:r>
-      <w:r>
-        <w:rPr>
-          <w:caps w:val="0"/>
-        </w:rPr>
-        <w:t>ALL CAPS,</w:t>
-      </w:r>
-      <w:r>
-        <w:rPr>
-          <w:caps w:val="0"/>
-        </w:rPr>
-        <w:t xml:space="preserve"> PARAGRAPH SPACING</w:t>
-      </w:r>
-      <w:r>
-        <w:rPr>
-          <w:caps w:val="0"/>
+          <w:lang w:val="en-CA"/>
+        </w:rPr>
+        <w:t>12</w:t>
+      </w:r>
+      <w:r>
+        <w:rPr>
+          <w:lang w:val="en-CA"/>
+        </w:rPr>
+        <w:t> pt</w:t>
+      </w:r>
+      <w:r>
+        <w:rPr>
+          <w:lang w:val="en-CA"/>
+        </w:rPr>
+        <w:t xml:space="preserve"> (0.17</w:t>
+      </w:r>
+      <w:r>
+        <w:rPr>
+          <w:lang w:val="en-CA"/>
+        </w:rPr>
+        <w:t> in,</w:t>
+      </w:r>
+      <w:r>
+        <w:rPr>
+          <w:lang w:val="en-CA"/>
         </w:rPr>
         <w:t xml:space="preserve"> </w:t>
       </w:r>
       <w:r>
         <w:rPr>
-          <w:caps w:val="0"/>
-        </w:rPr>
-        <w:t>12 PT (0.17 IN, 0.42 CM)</w:t>
-      </w:r>
-      <w:r>
-        <w:rPr>
-          <w:caps w:val="0"/>
-        </w:rPr>
-        <w:t xml:space="preserve"> BEFORE AND </w:t>
-      </w:r>
-      <w:r>
-        <w:rPr>
-          <w:caps w:val="0"/>
-        </w:rPr>
-        <w:t>6 PT (0.08 IN, 0.21 CM)</w:t>
-      </w:r>
-      <w:r>
-        <w:rPr>
-          <w:caps w:val="0"/>
-        </w:rPr>
-        <w:t xml:space="preserve"> AFTER</w:t>
+          <w:lang w:val="en-CA"/>
+        </w:rPr>
+        <w:t>0.42</w:t>
+      </w:r>
+      <w:r>
+        <w:rPr>
+          <w:lang w:val="en-CA"/>
+        </w:rPr>
+        <w:t> cm)</w:t>
+      </w:r>
+      <w:r>
+        <w:rPr>
+          <w:lang w:val="en-CA"/>
+        </w:rPr>
+        <w:t xml:space="preserve"> before and </w:t>
+      </w:r>
+      <w:r>
+        <w:rPr>
+          <w:lang w:val="en-CA"/>
+        </w:rPr>
+        <w:t>6</w:t>
+      </w:r>
+      <w:r>
+        <w:rPr>
+          <w:lang w:val="en-CA"/>
+        </w:rPr>
+        <w:t> pt</w:t>
+      </w:r>
+      <w:r>
+        <w:rPr>
+          <w:lang w:val="en-CA"/>
+        </w:rPr>
+        <w:t xml:space="preserve"> (0.08</w:t>
+      </w:r>
+      <w:r>
+        <w:rPr>
+          <w:lang w:val="en-CA"/>
+        </w:rPr>
+        <w:t> in,</w:t>
+      </w:r>
+      <w:r>
+        <w:rPr>
+          <w:lang w:val="en-CA"/>
+        </w:rPr>
+        <w:t xml:space="preserve"> </w:t>
+      </w:r>
+      <w:r>
+        <w:rPr>
+          <w:lang w:val="en-CA"/>
+        </w:rPr>
+        <w:t>0.21</w:t>
+      </w:r>
+      <w:r>
+        <w:rPr>
+          <w:lang w:val="en-CA"/>
+        </w:rPr>
+        <w:t> cm)</w:t>
+      </w:r>
+      <w:r>
+        <w:rPr>
+          <w:lang w:val="en-CA"/>
+        </w:rPr>
+        <w:t xml:space="preserve"> after</w:t>
       </w:r>
       <w:bookmarkEnd w:id="11"/>
-    </w:p>
-    <w:p>
-      <w:pPr>
-        <w:pStyle w:val="Heading3"/>
-        <w:rPr>
-          <w:lang w:val="en-CA"/>
-        </w:rPr>
-      </w:pPr>
-      <w:bookmarkStart w:id="12" w:name="_Toc436818301"/>
-      <w:r>
-        <w:rPr>
-          <w:lang w:val="en-CA"/>
-        </w:rPr>
-        <w:t xml:space="preserve">Heading 3: </w:t>
-      </w:r>
-      <w:r>
-        <w:rPr>
-          <w:lang w:val="en-CA"/>
-        </w:rPr>
-        <w:t xml:space="preserve">Arial, </w:t>
-      </w:r>
-      <w:r>
-        <w:rPr>
-          <w:lang w:val="en-CA"/>
-        </w:rPr>
-        <w:t xml:space="preserve">size </w:t>
-      </w:r>
-      <w:r>
-        <w:rPr>
-          <w:lang w:val="en-CA"/>
-        </w:rPr>
-        <w:t xml:space="preserve">12, bold, left-aligned, </w:t>
-      </w:r>
-      <w:r>
-        <w:rPr>
-          <w:lang w:val="en-CA"/>
-        </w:rPr>
-        <w:t>paragraph spacing</w:t>
-      </w:r>
-      <w:r>
-        <w:rPr>
-          <w:lang w:val="en-CA"/>
-        </w:rPr>
-        <w:t xml:space="preserve"> </w:t>
-      </w:r>
-      <w:r>
-        <w:rPr>
-          <w:lang w:val="en-CA"/>
-        </w:rPr>
-        <w:t>12</w:t>
-      </w:r>
-      <w:r>
-        <w:rPr>
-          <w:lang w:val="en-CA"/>
-        </w:rPr>
-        <w:t> pt</w:t>
-      </w:r>
-      <w:r>
-        <w:rPr>
-          <w:lang w:val="en-CA"/>
-        </w:rPr>
-        <w:t xml:space="preserve"> (0.17</w:t>
-      </w:r>
-      <w:r>
-        <w:rPr>
-          <w:lang w:val="en-CA"/>
-        </w:rPr>
-        <w:t> in,</w:t>
-      </w:r>
-      <w:r>
-        <w:rPr>
-          <w:lang w:val="en-CA"/>
-        </w:rPr>
-        <w:t xml:space="preserve"> </w:t>
-      </w:r>
-      <w:r>
-        <w:rPr>
-          <w:lang w:val="en-CA"/>
-        </w:rPr>
-        <w:t>0.42</w:t>
-      </w:r>
-      <w:r>
-        <w:rPr>
-          <w:lang w:val="en-CA"/>
-        </w:rPr>
-        <w:t> cm)</w:t>
-      </w:r>
-      <w:r>
-        <w:rPr>
-          <w:lang w:val="en-CA"/>
-        </w:rPr>
-        <w:t xml:space="preserve"> before and </w:t>
-      </w:r>
-      <w:r>
-        <w:rPr>
-          <w:lang w:val="en-CA"/>
-        </w:rPr>
-        <w:t>6</w:t>
-      </w:r>
-      <w:r>
-        <w:rPr>
-          <w:lang w:val="en-CA"/>
-        </w:rPr>
-        <w:t> pt</w:t>
-      </w:r>
-      <w:r>
-        <w:rPr>
-          <w:lang w:val="en-CA"/>
-        </w:rPr>
-        <w:t xml:space="preserve"> (0.08</w:t>
-      </w:r>
-      <w:r>
-        <w:rPr>
-          <w:lang w:val="en-CA"/>
-        </w:rPr>
-        <w:t> in,</w:t>
-      </w:r>
-      <w:r>
-        <w:rPr>
-          <w:lang w:val="en-CA"/>
-        </w:rPr>
-        <w:t xml:space="preserve"> </w:t>
-      </w:r>
-      <w:r>
-        <w:rPr>
-          <w:lang w:val="en-CA"/>
-        </w:rPr>
-        <w:t>0.21</w:t>
-      </w:r>
-      <w:r>
-        <w:rPr>
-          <w:lang w:val="en-CA"/>
-        </w:rPr>
-        <w:t> cm)</w:t>
-      </w:r>
-      <w:r>
-        <w:rPr>
-          <w:lang w:val="en-CA"/>
-        </w:rPr>
-        <w:t xml:space="preserve"> after</w:t>
-      </w:r>
-      <w:bookmarkEnd w:id="12"/>
     </w:p>
     <w:p>
       <w:pPr>
@@ -4514,6 +4511,166 @@
         <w:t>after</w:t>
       </w:r>
     </w:p>
+    <w:p>
+      <w:pPr>
+        <w:spacing w:before="0" w:after="0"/>
+        <w:rPr>
+          <w:i/>
+          <w:szCs w:val="22"/>
+          <w:lang w:val="en-CA"/>
+        </w:rPr>
+      </w:pPr>
+      <w:r>
+        <w:rPr>
+          <w:i/>
+        </w:rPr>
+        <w:br w:type="page"/>
+      </w:r>
+    </w:p>
+    <w:tbl>
+      <w:tblPr>
+        <w:tblStyle w:val="Table"/>
+        <w:tblW w:w="0" w:type="pct"/>
+        <w:tblLook w:val="0660" w:firstRow="1" w:lastRow="1" w:firstColumn="0" w:lastColumn="0" w:noHBand="1" w:noVBand="1"/>
+        <w:tblCaption w:val="Table caption."/>
+      </w:tblPr>
+      <w:tblGrid>
+        <w:gridCol w:w="717"/>
+        <w:gridCol w:w="772"/>
+      </w:tblGrid>
+      <w:tr>
+        <w:trPr>
+          <w:cnfStyle w:val="100000000000" w:firstRow="1" w:lastRow="0" w:firstColumn="0" w:lastColumn="0" w:oddVBand="0" w:evenVBand="0" w:oddHBand="0" w:evenHBand="0" w:firstRowFirstColumn="0" w:firstRowLastColumn="0" w:lastRowFirstColumn="0" w:lastRowLastColumn="0"/>
+        </w:trPr>
+        <w:tc>
+          <w:tcPr>
+            <w:tcW w:w="0" w:type="auto"/>
+          </w:tcPr>
+          <w:p>
+            <w:pPr>
+              <w:pStyle w:val="Compact"/>
+              <w:rPr>
+                <w:lang w:val="en-CA"/>
+              </w:rPr>
+            </w:pPr>
+            <w:r>
+              <w:rPr>
+                <w:lang w:val="en-CA"/>
+              </w:rPr>
+              <w:lastRenderedPageBreak/>
+              <w:t xml:space="preserve">Table </w:t>
+            </w:r>
+          </w:p>
+        </w:tc>
+        <w:tc>
+          <w:tcPr>
+            <w:tcW w:w="0" w:type="auto"/>
+          </w:tcPr>
+          <w:p>
+            <w:pPr>
+              <w:pStyle w:val="Compact"/>
+              <w:rPr>
+                <w:lang w:val="en-CA"/>
+              </w:rPr>
+            </w:pPr>
+            <w:r>
+              <w:rPr>
+                <w:lang w:val="en-CA"/>
+              </w:rPr>
+              <w:t xml:space="preserve"> Ta</w:t>
+            </w:r>
+            <w:bookmarkStart w:id="12" w:name="_GoBack"/>
+            <w:bookmarkEnd w:id="12"/>
+            <w:r>
+              <w:rPr>
+                <w:lang w:val="en-CA"/>
+              </w:rPr>
+              <w:t xml:space="preserve">ble </w:t>
+            </w:r>
+          </w:p>
+        </w:tc>
+      </w:tr>
+      <w:tr>
+        <w:tc>
+          <w:tcPr>
+            <w:tcW w:w="0" w:type="auto"/>
+          </w:tcPr>
+          <w:p>
+            <w:pPr>
+              <w:pStyle w:val="Compact"/>
+              <w:rPr>
+                <w:lang w:val="en-CA"/>
+              </w:rPr>
+            </w:pPr>
+            <w:r>
+              <w:rPr>
+                <w:lang w:val="en-CA"/>
+              </w:rPr>
+              <w:t>A</w:t>
+            </w:r>
+          </w:p>
+        </w:tc>
+        <w:tc>
+          <w:tcPr>
+            <w:tcW w:w="0" w:type="auto"/>
+          </w:tcPr>
+          <w:p>
+            <w:pPr>
+              <w:pStyle w:val="Compact"/>
+              <w:rPr>
+                <w:lang w:val="en-CA"/>
+              </w:rPr>
+            </w:pPr>
+            <w:r>
+              <w:rPr>
+                <w:lang w:val="en-CA"/>
+              </w:rPr>
+              <w:t>B</w:t>
+            </w:r>
+          </w:p>
+        </w:tc>
+      </w:tr>
+      <w:tr>
+        <w:tc>
+          <w:tcPr>
+            <w:tcW w:w="0" w:type="auto"/>
+          </w:tcPr>
+          <w:p>
+            <w:pPr>
+              <w:pStyle w:val="Compact"/>
+              <w:rPr>
+                <w:lang w:val="en-CA"/>
+              </w:rPr>
+            </w:pPr>
+            <w:r>
+              <w:rPr>
+                <w:lang w:val="en-CA"/>
+              </w:rPr>
+              <w:t xml:space="preserve"> 1 </w:t>
+            </w:r>
+          </w:p>
+        </w:tc>
+        <w:tc>
+          <w:tcPr>
+            <w:tcW w:w="0" w:type="auto"/>
+          </w:tcPr>
+          <w:p>
+            <w:pPr>
+              <w:pStyle w:val="Compact"/>
+              <w:rPr>
+                <w:lang w:val="en-CA"/>
+              </w:rPr>
+            </w:pPr>
+            <w:r>
+              <w:rPr>
+                <w:lang w:val="en-CA"/>
+              </w:rPr>
+              <w:t xml:space="preserve"> 2 </w:t>
+            </w:r>
+          </w:p>
+        </w:tc>
+      </w:tr>
+    </w:tbl>
     <w:p>
       <w:pPr>
         <w:pStyle w:val="citation"/>
@@ -4535,7 +4692,7 @@
 </file>
 
 <file path=word/endnotes.xml><?xml version="1.0" encoding="utf-8"?>
-<w:endnotes xmlns:wpc="http://schemas.microsoft.com/office/word/2010/wordprocessingCanvas" xmlns:cx="http://schemas.microsoft.com/office/drawing/2014/chartex" xmlns:cx1="http://schemas.microsoft.com/office/drawing/2015/9/8/chartex" xmlns:cx2="http://schemas.microsoft.com/office/drawing/2015/10/21/chartex" xmlns:cx3="http://schemas.microsoft.com/office/drawing/2016/5/9/chartex" xmlns:cx4="http://schemas.microsoft.com/office/drawing/2016/5/10/chartex" xmlns:cx5="http://schemas.microsoft.com/office/drawing/2016/5/11/chartex" xmlns:cx6="http://schemas.microsoft.com/office/drawing/2016/5/12/chartex" xmlns:cx7="http://schemas.microsoft.com/office/drawing/2016/5/13/chartex" xmlns:cx8="http://schemas.microsoft.com/office/drawing/2016/5/14/chartex" xmlns:mc="http://schemas.openxmlformats.org/markup-compatibility/2006" xmlns:aink="http://schemas.microsoft.com/office/drawing/2016/ink" xmlns:am3d="http://schemas.microsoft.com/office/drawing/2017/model3d" xmlns:o="urn:schemas-microsoft-com:office:office" xmlns:r="http://schemas.openxmlformats.org/officeDocument/2006/relationships" xmlns:m="http://schemas.openxmlformats.org/officeDocument/2006/math" xmlns:v="urn:schemas-microsoft-com:vml" xmlns:wp14="http://schemas.microsoft.com/office/word/2010/wordprocessingDrawing" xmlns:wp="http://schemas.openxmlformats.org/drawingml/2006/wordprocessingDrawing" xmlns:w10="urn:schemas-microsoft-com:office:word" xmlns:w="http://schemas.openxmlformats.org/wordprocessingml/2006/main" xmlns:w14="http://schemas.microsoft.com/office/word/2010/wordml" xmlns:w15="http://schemas.microsoft.com/office/word/2012/wordml" xmlns:w16cid="http://schemas.microsoft.com/office/word/2016/wordml/cid" xmlns:w16se="http://schemas.microsoft.com/office/word/2015/wordml/symex" xmlns:wpg="http://schemas.microsoft.com/office/word/2010/wordprocessingGroup" xmlns:wpi="http://schemas.microsoft.com/office/word/2010/wordprocessingInk" xmlns:wne="http://schemas.microsoft.com/office/word/2006/wordml" xmlns:wps="http://schemas.microsoft.com/office/word/2010/wordprocessingShape" mc:Ignorable="w14 w15 w16se w16cid wp14">
+<w:endnotes xmlns:wpc="http://schemas.microsoft.com/office/word/2010/wordprocessingCanvas" xmlns:cx="http://schemas.microsoft.com/office/drawing/2014/chartex" xmlns:cx1="http://schemas.microsoft.com/office/drawing/2015/9/8/chartex" xmlns:mc="http://schemas.openxmlformats.org/markup-compatibility/2006" xmlns:o="urn:schemas-microsoft-com:office:office" xmlns:r="http://schemas.openxmlformats.org/officeDocument/2006/relationships" xmlns:m="http://schemas.openxmlformats.org/officeDocument/2006/math" xmlns:v="urn:schemas-microsoft-com:vml" xmlns:wp14="http://schemas.microsoft.com/office/word/2010/wordprocessingDrawing" xmlns:wp="http://schemas.openxmlformats.org/drawingml/2006/wordprocessingDrawing" xmlns:w10="urn:schemas-microsoft-com:office:word" xmlns:w="http://schemas.openxmlformats.org/wordprocessingml/2006/main" xmlns:w14="http://schemas.microsoft.com/office/word/2010/wordml" xmlns:w15="http://schemas.microsoft.com/office/word/2012/wordml" xmlns:w16se="http://schemas.microsoft.com/office/word/2015/wordml/symex" xmlns:wpg="http://schemas.microsoft.com/office/word/2010/wordprocessingGroup" xmlns:wpi="http://schemas.microsoft.com/office/word/2010/wordprocessingInk" xmlns:wne="http://schemas.microsoft.com/office/word/2006/wordml" xmlns:wps="http://schemas.microsoft.com/office/word/2010/wordprocessingShape" mc:Ignorable="w14 w15 w16se wp14">
   <w:endnote w:type="separator" w:id="-1">
     <w:p>
       <w:r>
@@ -4556,7 +4713,7 @@
 </file>
 
 <file path=word/footer1.xml><?xml version="1.0" encoding="utf-8"?>
-<w:ftr xmlns:wpc="http://schemas.microsoft.com/office/word/2010/wordprocessingCanvas" xmlns:cx="http://schemas.microsoft.com/office/drawing/2014/chartex" xmlns:cx1="http://schemas.microsoft.com/office/drawing/2015/9/8/chartex" xmlns:cx2="http://schemas.microsoft.com/office/drawing/2015/10/21/chartex" xmlns:cx3="http://schemas.microsoft.com/office/drawing/2016/5/9/chartex" xmlns:cx4="http://schemas.microsoft.com/office/drawing/2016/5/10/chartex" xmlns:cx5="http://schemas.microsoft.com/office/drawing/2016/5/11/chartex" xmlns:cx6="http://schemas.microsoft.com/office/drawing/2016/5/12/chartex" xmlns:cx7="http://schemas.microsoft.com/office/drawing/2016/5/13/chartex" xmlns:cx8="http://schemas.microsoft.com/office/drawing/2016/5/14/chartex" xmlns:mc="http://schemas.openxmlformats.org/markup-compatibility/2006" xmlns:aink="http://schemas.microsoft.com/office/drawing/2016/ink" xmlns:am3d="http://schemas.microsoft.com/office/drawing/2017/model3d" xmlns:o="urn:schemas-microsoft-com:office:office" xmlns:r="http://schemas.openxmlformats.org/officeDocument/2006/relationships" xmlns:m="http://schemas.openxmlformats.org/officeDocument/2006/math" xmlns:v="urn:schemas-microsoft-com:vml" xmlns:wp14="http://schemas.microsoft.com/office/word/2010/wordprocessingDrawing" xmlns:wp="http://schemas.openxmlformats.org/drawingml/2006/wordprocessingDrawing" xmlns:w10="urn:schemas-microsoft-com:office:word" xmlns:w="http://schemas.openxmlformats.org/wordprocessingml/2006/main" xmlns:w14="http://schemas.microsoft.com/office/word/2010/wordml" xmlns:w15="http://schemas.microsoft.com/office/word/2012/wordml" xmlns:w16cid="http://schemas.microsoft.com/office/word/2016/wordml/cid" xmlns:w16se="http://schemas.microsoft.com/office/word/2015/wordml/symex" xmlns:wpg="http://schemas.microsoft.com/office/word/2010/wordprocessingGroup" xmlns:wpi="http://schemas.microsoft.com/office/word/2010/wordprocessingInk" xmlns:wne="http://schemas.microsoft.com/office/word/2006/wordml" xmlns:wps="http://schemas.microsoft.com/office/word/2010/wordprocessingShape" mc:Ignorable="w14 w15 w16se w16cid wp14">
+<w:ftr xmlns:wpc="http://schemas.microsoft.com/office/word/2010/wordprocessingCanvas" xmlns:cx="http://schemas.microsoft.com/office/drawing/2014/chartex" xmlns:cx1="http://schemas.microsoft.com/office/drawing/2015/9/8/chartex" xmlns:mc="http://schemas.openxmlformats.org/markup-compatibility/2006" xmlns:o="urn:schemas-microsoft-com:office:office" xmlns:r="http://schemas.openxmlformats.org/officeDocument/2006/relationships" xmlns:m="http://schemas.openxmlformats.org/officeDocument/2006/math" xmlns:v="urn:schemas-microsoft-com:vml" xmlns:wp14="http://schemas.microsoft.com/office/word/2010/wordprocessingDrawing" xmlns:wp="http://schemas.openxmlformats.org/drawingml/2006/wordprocessingDrawing" xmlns:w10="urn:schemas-microsoft-com:office:word" xmlns:w="http://schemas.openxmlformats.org/wordprocessingml/2006/main" xmlns:w14="http://schemas.microsoft.com/office/word/2010/wordml" xmlns:w15="http://schemas.microsoft.com/office/word/2012/wordml" xmlns:w16se="http://schemas.microsoft.com/office/word/2015/wordml/symex" xmlns:wpg="http://schemas.microsoft.com/office/word/2010/wordprocessingGroup" xmlns:wpi="http://schemas.microsoft.com/office/word/2010/wordprocessingInk" xmlns:wne="http://schemas.microsoft.com/office/word/2006/wordml" xmlns:wps="http://schemas.microsoft.com/office/word/2010/wordprocessingShape" mc:Ignorable="w14 w15 w16se wp14">
   <w:p>
     <w:pPr>
       <w:framePr w:wrap="around" w:vAnchor="text" w:hAnchor="margin" w:xAlign="center" w:y="1"/>
@@ -4577,7 +4734,7 @@
 </file>
 
 <file path=word/footer2.xml><?xml version="1.0" encoding="utf-8"?>
-<w:ftr xmlns:wpc="http://schemas.microsoft.com/office/word/2010/wordprocessingCanvas" xmlns:cx="http://schemas.microsoft.com/office/drawing/2014/chartex" xmlns:cx1="http://schemas.microsoft.com/office/drawing/2015/9/8/chartex" xmlns:cx2="http://schemas.microsoft.com/office/drawing/2015/10/21/chartex" xmlns:cx3="http://schemas.microsoft.com/office/drawing/2016/5/9/chartex" xmlns:cx4="http://schemas.microsoft.com/office/drawing/2016/5/10/chartex" xmlns:cx5="http://schemas.microsoft.com/office/drawing/2016/5/11/chartex" xmlns:cx6="http://schemas.microsoft.com/office/drawing/2016/5/12/chartex" xmlns:cx7="http://schemas.microsoft.com/office/drawing/2016/5/13/chartex" xmlns:cx8="http://schemas.microsoft.com/office/drawing/2016/5/14/chartex" xmlns:mc="http://schemas.openxmlformats.org/markup-compatibility/2006" xmlns:aink="http://schemas.microsoft.com/office/drawing/2016/ink" xmlns:am3d="http://schemas.microsoft.com/office/drawing/2017/model3d" xmlns:o="urn:schemas-microsoft-com:office:office" xmlns:r="http://schemas.openxmlformats.org/officeDocument/2006/relationships" xmlns:m="http://schemas.openxmlformats.org/officeDocument/2006/math" xmlns:v="urn:schemas-microsoft-com:vml" xmlns:wp14="http://schemas.microsoft.com/office/word/2010/wordprocessingDrawing" xmlns:wp="http://schemas.openxmlformats.org/drawingml/2006/wordprocessingDrawing" xmlns:w10="urn:schemas-microsoft-com:office:word" xmlns:w="http://schemas.openxmlformats.org/wordprocessingml/2006/main" xmlns:w14="http://schemas.microsoft.com/office/word/2010/wordml" xmlns:w15="http://schemas.microsoft.com/office/word/2012/wordml" xmlns:w16cid="http://schemas.microsoft.com/office/word/2016/wordml/cid" xmlns:w16se="http://schemas.microsoft.com/office/word/2015/wordml/symex" xmlns:wpg="http://schemas.microsoft.com/office/word/2010/wordprocessingGroup" xmlns:wpi="http://schemas.microsoft.com/office/word/2010/wordprocessingInk" xmlns:wne="http://schemas.microsoft.com/office/word/2006/wordml" xmlns:wps="http://schemas.microsoft.com/office/word/2010/wordprocessingShape" mc:Ignorable="w14 w15 w16se w16cid wp14">
+<w:ftr xmlns:wpc="http://schemas.microsoft.com/office/word/2010/wordprocessingCanvas" xmlns:cx="http://schemas.microsoft.com/office/drawing/2014/chartex" xmlns:cx1="http://schemas.microsoft.com/office/drawing/2015/9/8/chartex" xmlns:mc="http://schemas.openxmlformats.org/markup-compatibility/2006" xmlns:o="urn:schemas-microsoft-com:office:office" xmlns:r="http://schemas.openxmlformats.org/officeDocument/2006/relationships" xmlns:m="http://schemas.openxmlformats.org/officeDocument/2006/math" xmlns:v="urn:schemas-microsoft-com:vml" xmlns:wp14="http://schemas.microsoft.com/office/word/2010/wordprocessingDrawing" xmlns:wp="http://schemas.openxmlformats.org/drawingml/2006/wordprocessingDrawing" xmlns:w10="urn:schemas-microsoft-com:office:word" xmlns:w="http://schemas.openxmlformats.org/wordprocessingml/2006/main" xmlns:w14="http://schemas.microsoft.com/office/word/2010/wordml" xmlns:w15="http://schemas.microsoft.com/office/word/2012/wordml" xmlns:w16se="http://schemas.microsoft.com/office/word/2015/wordml/symex" xmlns:wpg="http://schemas.microsoft.com/office/word/2010/wordprocessingGroup" xmlns:wpi="http://schemas.microsoft.com/office/word/2010/wordprocessingInk" xmlns:wne="http://schemas.microsoft.com/office/word/2006/wordml" xmlns:wps="http://schemas.microsoft.com/office/word/2010/wordprocessingShape" mc:Ignorable="w14 w15 w16se wp14">
   <w:p>
     <w:pPr>
       <w:pStyle w:val="BodyText"/>
@@ -4603,7 +4760,6 @@
     <w:r>
       <w:rPr>
         <w:noProof/>
-        <w:lang w:val="en-CA" w:eastAsia="en-CA"/>
       </w:rPr>
       <w:drawing>
         <wp:inline distT="0" distB="0" distL="0" distR="0" wp14:anchorId="1C9F4260" wp14:editId="24C22795">
@@ -4655,7 +4811,7 @@
 </file>
 
 <file path=word/footer3.xml><?xml version="1.0" encoding="utf-8"?>
-<w:ftr xmlns:wpc="http://schemas.microsoft.com/office/word/2010/wordprocessingCanvas" xmlns:cx="http://schemas.microsoft.com/office/drawing/2014/chartex" xmlns:cx1="http://schemas.microsoft.com/office/drawing/2015/9/8/chartex" xmlns:cx2="http://schemas.microsoft.com/office/drawing/2015/10/21/chartex" xmlns:cx3="http://schemas.microsoft.com/office/drawing/2016/5/9/chartex" xmlns:cx4="http://schemas.microsoft.com/office/drawing/2016/5/10/chartex" xmlns:cx5="http://schemas.microsoft.com/office/drawing/2016/5/11/chartex" xmlns:cx6="http://schemas.microsoft.com/office/drawing/2016/5/12/chartex" xmlns:cx7="http://schemas.microsoft.com/office/drawing/2016/5/13/chartex" xmlns:cx8="http://schemas.microsoft.com/office/drawing/2016/5/14/chartex" xmlns:mc="http://schemas.openxmlformats.org/markup-compatibility/2006" xmlns:aink="http://schemas.microsoft.com/office/drawing/2016/ink" xmlns:am3d="http://schemas.microsoft.com/office/drawing/2017/model3d" xmlns:o="urn:schemas-microsoft-com:office:office" xmlns:r="http://schemas.openxmlformats.org/officeDocument/2006/relationships" xmlns:m="http://schemas.openxmlformats.org/officeDocument/2006/math" xmlns:v="urn:schemas-microsoft-com:vml" xmlns:wp14="http://schemas.microsoft.com/office/word/2010/wordprocessingDrawing" xmlns:wp="http://schemas.openxmlformats.org/drawingml/2006/wordprocessingDrawing" xmlns:w10="urn:schemas-microsoft-com:office:word" xmlns:w="http://schemas.openxmlformats.org/wordprocessingml/2006/main" xmlns:w14="http://schemas.microsoft.com/office/word/2010/wordml" xmlns:w15="http://schemas.microsoft.com/office/word/2012/wordml" xmlns:w16cid="http://schemas.microsoft.com/office/word/2016/wordml/cid" xmlns:w16se="http://schemas.microsoft.com/office/word/2015/wordml/symex" xmlns:wpg="http://schemas.microsoft.com/office/word/2010/wordprocessingGroup" xmlns:wpi="http://schemas.microsoft.com/office/word/2010/wordprocessingInk" xmlns:wne="http://schemas.microsoft.com/office/word/2006/wordml" xmlns:wps="http://schemas.microsoft.com/office/word/2010/wordprocessingShape" mc:Ignorable="w14 w15 w16se w16cid wp14">
+<w:ftr xmlns:wpc="http://schemas.microsoft.com/office/word/2010/wordprocessingCanvas" xmlns:cx="http://schemas.microsoft.com/office/drawing/2014/chartex" xmlns:cx1="http://schemas.microsoft.com/office/drawing/2015/9/8/chartex" xmlns:mc="http://schemas.openxmlformats.org/markup-compatibility/2006" xmlns:o="urn:schemas-microsoft-com:office:office" xmlns:r="http://schemas.openxmlformats.org/officeDocument/2006/relationships" xmlns:m="http://schemas.openxmlformats.org/officeDocument/2006/math" xmlns:v="urn:schemas-microsoft-com:vml" xmlns:wp14="http://schemas.microsoft.com/office/word/2010/wordprocessingDrawing" xmlns:wp="http://schemas.openxmlformats.org/drawingml/2006/wordprocessingDrawing" xmlns:w10="urn:schemas-microsoft-com:office:word" xmlns:w="http://schemas.openxmlformats.org/wordprocessingml/2006/main" xmlns:w14="http://schemas.microsoft.com/office/word/2010/wordml" xmlns:w15="http://schemas.microsoft.com/office/word/2012/wordml" xmlns:w16se="http://schemas.microsoft.com/office/word/2015/wordml/symex" xmlns:wpg="http://schemas.microsoft.com/office/word/2010/wordprocessingGroup" xmlns:wpi="http://schemas.microsoft.com/office/word/2010/wordprocessingInk" xmlns:wne="http://schemas.microsoft.com/office/word/2006/wordml" xmlns:wps="http://schemas.microsoft.com/office/word/2010/wordprocessingShape" mc:Ignorable="w14 w15 w16se wp14">
   <w:p>
     <w:pPr>
       <w:pBdr>
@@ -4667,7 +4823,7 @@
 </file>
 
 <file path=word/footer4.xml><?xml version="1.0" encoding="utf-8"?>
-<w:ftr xmlns:wpc="http://schemas.microsoft.com/office/word/2010/wordprocessingCanvas" xmlns:cx="http://schemas.microsoft.com/office/drawing/2014/chartex" xmlns:cx1="http://schemas.microsoft.com/office/drawing/2015/9/8/chartex" xmlns:cx2="http://schemas.microsoft.com/office/drawing/2015/10/21/chartex" xmlns:cx3="http://schemas.microsoft.com/office/drawing/2016/5/9/chartex" xmlns:cx4="http://schemas.microsoft.com/office/drawing/2016/5/10/chartex" xmlns:cx5="http://schemas.microsoft.com/office/drawing/2016/5/11/chartex" xmlns:cx6="http://schemas.microsoft.com/office/drawing/2016/5/12/chartex" xmlns:cx7="http://schemas.microsoft.com/office/drawing/2016/5/13/chartex" xmlns:cx8="http://schemas.microsoft.com/office/drawing/2016/5/14/chartex" xmlns:mc="http://schemas.openxmlformats.org/markup-compatibility/2006" xmlns:aink="http://schemas.microsoft.com/office/drawing/2016/ink" xmlns:am3d="http://schemas.microsoft.com/office/drawing/2017/model3d" xmlns:o="urn:schemas-microsoft-com:office:office" xmlns:r="http://schemas.openxmlformats.org/officeDocument/2006/relationships" xmlns:m="http://schemas.openxmlformats.org/officeDocument/2006/math" xmlns:v="urn:schemas-microsoft-com:vml" xmlns:wp14="http://schemas.microsoft.com/office/word/2010/wordprocessingDrawing" xmlns:wp="http://schemas.openxmlformats.org/drawingml/2006/wordprocessingDrawing" xmlns:w10="urn:schemas-microsoft-com:office:word" xmlns:w="http://schemas.openxmlformats.org/wordprocessingml/2006/main" xmlns:w14="http://schemas.microsoft.com/office/word/2010/wordml" xmlns:w15="http://schemas.microsoft.com/office/word/2012/wordml" xmlns:w16cid="http://schemas.microsoft.com/office/word/2016/wordml/cid" xmlns:w16se="http://schemas.microsoft.com/office/word/2015/wordml/symex" xmlns:wpg="http://schemas.microsoft.com/office/word/2010/wordprocessingGroup" xmlns:wpi="http://schemas.microsoft.com/office/word/2010/wordprocessingInk" xmlns:wne="http://schemas.microsoft.com/office/word/2006/wordml" xmlns:wps="http://schemas.microsoft.com/office/word/2010/wordprocessingShape" mc:Ignorable="w14 w15 w16se w16cid wp14">
+<w:ftr xmlns:wpc="http://schemas.microsoft.com/office/word/2010/wordprocessingCanvas" xmlns:cx="http://schemas.microsoft.com/office/drawing/2014/chartex" xmlns:cx1="http://schemas.microsoft.com/office/drawing/2015/9/8/chartex" xmlns:mc="http://schemas.openxmlformats.org/markup-compatibility/2006" xmlns:o="urn:schemas-microsoft-com:office:office" xmlns:r="http://schemas.openxmlformats.org/officeDocument/2006/relationships" xmlns:m="http://schemas.openxmlformats.org/officeDocument/2006/math" xmlns:v="urn:schemas-microsoft-com:vml" xmlns:wp14="http://schemas.microsoft.com/office/word/2010/wordprocessingDrawing" xmlns:wp="http://schemas.openxmlformats.org/drawingml/2006/wordprocessingDrawing" xmlns:w10="urn:schemas-microsoft-com:office:word" xmlns:w="http://schemas.openxmlformats.org/wordprocessingml/2006/main" xmlns:w14="http://schemas.microsoft.com/office/word/2010/wordml" xmlns:w15="http://schemas.microsoft.com/office/word/2012/wordml" xmlns:w16se="http://schemas.microsoft.com/office/word/2015/wordml/symex" xmlns:wpg="http://schemas.microsoft.com/office/word/2010/wordprocessingGroup" xmlns:wpi="http://schemas.microsoft.com/office/word/2010/wordprocessingInk" xmlns:wne="http://schemas.microsoft.com/office/word/2006/wordml" xmlns:wps="http://schemas.microsoft.com/office/word/2010/wordprocessingShape" mc:Ignorable="w14 w15 w16se wp14">
   <w:p>
     <w:pPr>
       <w:pBdr>
@@ -4705,7 +4861,7 @@
         <w:noProof/>
         <w:sz w:val="20"/>
       </w:rPr>
-      <w:t>iv</w:t>
+      <w:t>v</w:t>
     </w:r>
     <w:r>
       <w:rPr>
@@ -4718,7 +4874,7 @@
 </file>
 
 <file path=word/footer5.xml><?xml version="1.0" encoding="utf-8"?>
-<w:ftr xmlns:wpc="http://schemas.microsoft.com/office/word/2010/wordprocessingCanvas" xmlns:cx="http://schemas.microsoft.com/office/drawing/2014/chartex" xmlns:cx1="http://schemas.microsoft.com/office/drawing/2015/9/8/chartex" xmlns:cx2="http://schemas.microsoft.com/office/drawing/2015/10/21/chartex" xmlns:cx3="http://schemas.microsoft.com/office/drawing/2016/5/9/chartex" xmlns:cx4="http://schemas.microsoft.com/office/drawing/2016/5/10/chartex" xmlns:cx5="http://schemas.microsoft.com/office/drawing/2016/5/11/chartex" xmlns:cx6="http://schemas.microsoft.com/office/drawing/2016/5/12/chartex" xmlns:cx7="http://schemas.microsoft.com/office/drawing/2016/5/13/chartex" xmlns:cx8="http://schemas.microsoft.com/office/drawing/2016/5/14/chartex" xmlns:mc="http://schemas.openxmlformats.org/markup-compatibility/2006" xmlns:aink="http://schemas.microsoft.com/office/drawing/2016/ink" xmlns:am3d="http://schemas.microsoft.com/office/drawing/2017/model3d" xmlns:o="urn:schemas-microsoft-com:office:office" xmlns:r="http://schemas.openxmlformats.org/officeDocument/2006/relationships" xmlns:m="http://schemas.openxmlformats.org/officeDocument/2006/math" xmlns:v="urn:schemas-microsoft-com:vml" xmlns:wp14="http://schemas.microsoft.com/office/word/2010/wordprocessingDrawing" xmlns:wp="http://schemas.openxmlformats.org/drawingml/2006/wordprocessingDrawing" xmlns:w10="urn:schemas-microsoft-com:office:word" xmlns:w="http://schemas.openxmlformats.org/wordprocessingml/2006/main" xmlns:w14="http://schemas.microsoft.com/office/word/2010/wordml" xmlns:w15="http://schemas.microsoft.com/office/word/2012/wordml" xmlns:w16cid="http://schemas.microsoft.com/office/word/2016/wordml/cid" xmlns:w16se="http://schemas.microsoft.com/office/word/2015/wordml/symex" xmlns:wpg="http://schemas.microsoft.com/office/word/2010/wordprocessingGroup" xmlns:wpi="http://schemas.microsoft.com/office/word/2010/wordprocessingInk" xmlns:wne="http://schemas.microsoft.com/office/word/2006/wordml" xmlns:wps="http://schemas.microsoft.com/office/word/2010/wordprocessingShape" mc:Ignorable="w14 w15 w16se w16cid wp14">
+<w:ftr xmlns:wpc="http://schemas.microsoft.com/office/word/2010/wordprocessingCanvas" xmlns:cx="http://schemas.microsoft.com/office/drawing/2014/chartex" xmlns:cx1="http://schemas.microsoft.com/office/drawing/2015/9/8/chartex" xmlns:mc="http://schemas.openxmlformats.org/markup-compatibility/2006" xmlns:o="urn:schemas-microsoft-com:office:office" xmlns:r="http://schemas.openxmlformats.org/officeDocument/2006/relationships" xmlns:m="http://schemas.openxmlformats.org/officeDocument/2006/math" xmlns:v="urn:schemas-microsoft-com:vml" xmlns:wp14="http://schemas.microsoft.com/office/word/2010/wordprocessingDrawing" xmlns:wp="http://schemas.openxmlformats.org/drawingml/2006/wordprocessingDrawing" xmlns:w10="urn:schemas-microsoft-com:office:word" xmlns:w="http://schemas.openxmlformats.org/wordprocessingml/2006/main" xmlns:w14="http://schemas.microsoft.com/office/word/2010/wordml" xmlns:w15="http://schemas.microsoft.com/office/word/2012/wordml" xmlns:w16se="http://schemas.microsoft.com/office/word/2015/wordml/symex" xmlns:wpg="http://schemas.microsoft.com/office/word/2010/wordprocessingGroup" xmlns:wpi="http://schemas.microsoft.com/office/word/2010/wordprocessingInk" xmlns:wne="http://schemas.microsoft.com/office/word/2006/wordml" xmlns:wps="http://schemas.microsoft.com/office/word/2010/wordprocessingShape" mc:Ignorable="w14 w15 w16se wp14">
   <w:p>
     <w:pPr>
       <w:pBdr>
@@ -4771,7 +4927,7 @@
 </file>
 
 <file path=word/footnotes.xml><?xml version="1.0" encoding="utf-8"?>
-<w:footnotes xmlns:wpc="http://schemas.microsoft.com/office/word/2010/wordprocessingCanvas" xmlns:cx="http://schemas.microsoft.com/office/drawing/2014/chartex" xmlns:cx1="http://schemas.microsoft.com/office/drawing/2015/9/8/chartex" xmlns:cx2="http://schemas.microsoft.com/office/drawing/2015/10/21/chartex" xmlns:cx3="http://schemas.microsoft.com/office/drawing/2016/5/9/chartex" xmlns:cx4="http://schemas.microsoft.com/office/drawing/2016/5/10/chartex" xmlns:cx5="http://schemas.microsoft.com/office/drawing/2016/5/11/chartex" xmlns:cx6="http://schemas.microsoft.com/office/drawing/2016/5/12/chartex" xmlns:cx7="http://schemas.microsoft.com/office/drawing/2016/5/13/chartex" xmlns:cx8="http://schemas.microsoft.com/office/drawing/2016/5/14/chartex" xmlns:mc="http://schemas.openxmlformats.org/markup-compatibility/2006" xmlns:aink="http://schemas.microsoft.com/office/drawing/2016/ink" xmlns:am3d="http://schemas.microsoft.com/office/drawing/2017/model3d" xmlns:o="urn:schemas-microsoft-com:office:office" xmlns:r="http://schemas.openxmlformats.org/officeDocument/2006/relationships" xmlns:m="http://schemas.openxmlformats.org/officeDocument/2006/math" xmlns:v="urn:schemas-microsoft-com:vml" xmlns:wp14="http://schemas.microsoft.com/office/word/2010/wordprocessingDrawing" xmlns:wp="http://schemas.openxmlformats.org/drawingml/2006/wordprocessingDrawing" xmlns:w10="urn:schemas-microsoft-com:office:word" xmlns:w="http://schemas.openxmlformats.org/wordprocessingml/2006/main" xmlns:w14="http://schemas.microsoft.com/office/word/2010/wordml" xmlns:w15="http://schemas.microsoft.com/office/word/2012/wordml" xmlns:w16cid="http://schemas.microsoft.com/office/word/2016/wordml/cid" xmlns:w16se="http://schemas.microsoft.com/office/word/2015/wordml/symex" xmlns:wpg="http://schemas.microsoft.com/office/word/2010/wordprocessingGroup" xmlns:wpi="http://schemas.microsoft.com/office/word/2010/wordprocessingInk" xmlns:wne="http://schemas.microsoft.com/office/word/2006/wordml" xmlns:wps="http://schemas.microsoft.com/office/word/2010/wordprocessingShape" mc:Ignorable="w14 w15 w16se w16cid wp14">
+<w:footnotes xmlns:wpc="http://schemas.microsoft.com/office/word/2010/wordprocessingCanvas" xmlns:cx="http://schemas.microsoft.com/office/drawing/2014/chartex" xmlns:cx1="http://schemas.microsoft.com/office/drawing/2015/9/8/chartex" xmlns:mc="http://schemas.openxmlformats.org/markup-compatibility/2006" xmlns:o="urn:schemas-microsoft-com:office:office" xmlns:r="http://schemas.openxmlformats.org/officeDocument/2006/relationships" xmlns:m="http://schemas.openxmlformats.org/officeDocument/2006/math" xmlns:v="urn:schemas-microsoft-com:vml" xmlns:wp14="http://schemas.microsoft.com/office/word/2010/wordprocessingDrawing" xmlns:wp="http://schemas.openxmlformats.org/drawingml/2006/wordprocessingDrawing" xmlns:w10="urn:schemas-microsoft-com:office:word" xmlns:w="http://schemas.openxmlformats.org/wordprocessingml/2006/main" xmlns:w14="http://schemas.microsoft.com/office/word/2010/wordml" xmlns:w15="http://schemas.microsoft.com/office/word/2012/wordml" xmlns:w16se="http://schemas.microsoft.com/office/word/2015/wordml/symex" xmlns:wpg="http://schemas.microsoft.com/office/word/2010/wordprocessingGroup" xmlns:wpi="http://schemas.microsoft.com/office/word/2010/wordprocessingInk" xmlns:wne="http://schemas.microsoft.com/office/word/2006/wordml" xmlns:wps="http://schemas.microsoft.com/office/word/2010/wordprocessingShape" mc:Ignorable="w14 w15 w16se wp14">
   <w:footnote w:type="separator" w:id="-1">
     <w:p>
       <w:r>
@@ -4791,7 +4947,7 @@
 </file>
 
 <file path=word/header1.xml><?xml version="1.0" encoding="utf-8"?>
-<w:hdr xmlns:wpc="http://schemas.microsoft.com/office/word/2010/wordprocessingCanvas" xmlns:cx="http://schemas.microsoft.com/office/drawing/2014/chartex" xmlns:cx1="http://schemas.microsoft.com/office/drawing/2015/9/8/chartex" xmlns:cx2="http://schemas.microsoft.com/office/drawing/2015/10/21/chartex" xmlns:cx3="http://schemas.microsoft.com/office/drawing/2016/5/9/chartex" xmlns:cx4="http://schemas.microsoft.com/office/drawing/2016/5/10/chartex" xmlns:cx5="http://schemas.microsoft.com/office/drawing/2016/5/11/chartex" xmlns:cx6="http://schemas.microsoft.com/office/drawing/2016/5/12/chartex" xmlns:cx7="http://schemas.microsoft.com/office/drawing/2016/5/13/chartex" xmlns:cx8="http://schemas.microsoft.com/office/drawing/2016/5/14/chartex" xmlns:mc="http://schemas.openxmlformats.org/markup-compatibility/2006" xmlns:aink="http://schemas.microsoft.com/office/drawing/2016/ink" xmlns:am3d="http://schemas.microsoft.com/office/drawing/2017/model3d" xmlns:o="urn:schemas-microsoft-com:office:office" xmlns:r="http://schemas.openxmlformats.org/officeDocument/2006/relationships" xmlns:m="http://schemas.openxmlformats.org/officeDocument/2006/math" xmlns:v="urn:schemas-microsoft-com:vml" xmlns:wp14="http://schemas.microsoft.com/office/word/2010/wordprocessingDrawing" xmlns:wp="http://schemas.openxmlformats.org/drawingml/2006/wordprocessingDrawing" xmlns:w10="urn:schemas-microsoft-com:office:word" xmlns:w="http://schemas.openxmlformats.org/wordprocessingml/2006/main" xmlns:w14="http://schemas.microsoft.com/office/word/2010/wordml" xmlns:w15="http://schemas.microsoft.com/office/word/2012/wordml" xmlns:w16cid="http://schemas.microsoft.com/office/word/2016/wordml/cid" xmlns:w16se="http://schemas.microsoft.com/office/word/2015/wordml/symex" xmlns:wpg="http://schemas.microsoft.com/office/word/2010/wordprocessingGroup" xmlns:wpi="http://schemas.microsoft.com/office/word/2010/wordprocessingInk" xmlns:wne="http://schemas.microsoft.com/office/word/2006/wordml" xmlns:wps="http://schemas.microsoft.com/office/word/2010/wordprocessingShape" mc:Ignorable="w14 w15 w16se w16cid wp14">
+<w:hdr xmlns:wpc="http://schemas.microsoft.com/office/word/2010/wordprocessingCanvas" xmlns:cx="http://schemas.microsoft.com/office/drawing/2014/chartex" xmlns:cx1="http://schemas.microsoft.com/office/drawing/2015/9/8/chartex" xmlns:mc="http://schemas.openxmlformats.org/markup-compatibility/2006" xmlns:o="urn:schemas-microsoft-com:office:office" xmlns:r="http://schemas.openxmlformats.org/officeDocument/2006/relationships" xmlns:m="http://schemas.openxmlformats.org/officeDocument/2006/math" xmlns:v="urn:schemas-microsoft-com:vml" xmlns:wp14="http://schemas.microsoft.com/office/word/2010/wordprocessingDrawing" xmlns:wp="http://schemas.openxmlformats.org/drawingml/2006/wordprocessingDrawing" xmlns:w10="urn:schemas-microsoft-com:office:word" xmlns:w="http://schemas.openxmlformats.org/wordprocessingml/2006/main" xmlns:w14="http://schemas.microsoft.com/office/word/2010/wordml" xmlns:w15="http://schemas.microsoft.com/office/word/2012/wordml" xmlns:w16se="http://schemas.microsoft.com/office/word/2015/wordml/symex" xmlns:wpg="http://schemas.microsoft.com/office/word/2010/wordprocessingGroup" xmlns:wpi="http://schemas.microsoft.com/office/word/2010/wordprocessingInk" xmlns:wne="http://schemas.microsoft.com/office/word/2006/wordml" xmlns:wps="http://schemas.microsoft.com/office/word/2010/wordprocessingShape" mc:Ignorable="w14 w15 w16se wp14">
   <w:p>
     <w:pPr>
       <w:spacing w:after="240"/>
@@ -4803,7 +4959,6 @@
     <w:r>
       <w:rPr>
         <w:noProof/>
-        <w:lang w:val="en-CA" w:eastAsia="en-CA"/>
       </w:rPr>
       <w:drawing>
         <wp:inline distT="0" distB="0" distL="0" distR="0" wp14:anchorId="49DAD0CB" wp14:editId="6A88C94B">
@@ -4888,7 +5043,7 @@
 </file>
 
 <file path=word/header2.xml><?xml version="1.0" encoding="utf-8"?>
-<w:hdr xmlns:wpc="http://schemas.microsoft.com/office/word/2010/wordprocessingCanvas" xmlns:cx="http://schemas.microsoft.com/office/drawing/2014/chartex" xmlns:cx1="http://schemas.microsoft.com/office/drawing/2015/9/8/chartex" xmlns:cx2="http://schemas.microsoft.com/office/drawing/2015/10/21/chartex" xmlns:cx3="http://schemas.microsoft.com/office/drawing/2016/5/9/chartex" xmlns:cx4="http://schemas.microsoft.com/office/drawing/2016/5/10/chartex" xmlns:cx5="http://schemas.microsoft.com/office/drawing/2016/5/11/chartex" xmlns:cx6="http://schemas.microsoft.com/office/drawing/2016/5/12/chartex" xmlns:cx7="http://schemas.microsoft.com/office/drawing/2016/5/13/chartex" xmlns:cx8="http://schemas.microsoft.com/office/drawing/2016/5/14/chartex" xmlns:mc="http://schemas.openxmlformats.org/markup-compatibility/2006" xmlns:aink="http://schemas.microsoft.com/office/drawing/2016/ink" xmlns:am3d="http://schemas.microsoft.com/office/drawing/2017/model3d" xmlns:o="urn:schemas-microsoft-com:office:office" xmlns:r="http://schemas.openxmlformats.org/officeDocument/2006/relationships" xmlns:m="http://schemas.openxmlformats.org/officeDocument/2006/math" xmlns:v="urn:schemas-microsoft-com:vml" xmlns:wp14="http://schemas.microsoft.com/office/word/2010/wordprocessingDrawing" xmlns:wp="http://schemas.openxmlformats.org/drawingml/2006/wordprocessingDrawing" xmlns:w10="urn:schemas-microsoft-com:office:word" xmlns:w="http://schemas.openxmlformats.org/wordprocessingml/2006/main" xmlns:w14="http://schemas.microsoft.com/office/word/2010/wordml" xmlns:w15="http://schemas.microsoft.com/office/word/2012/wordml" xmlns:w16cid="http://schemas.microsoft.com/office/word/2016/wordml/cid" xmlns:w16se="http://schemas.microsoft.com/office/word/2015/wordml/symex" xmlns:wpg="http://schemas.microsoft.com/office/word/2010/wordprocessingGroup" xmlns:wpi="http://schemas.microsoft.com/office/word/2010/wordprocessingInk" xmlns:wne="http://schemas.microsoft.com/office/word/2006/wordml" xmlns:wps="http://schemas.microsoft.com/office/word/2010/wordprocessingShape" mc:Ignorable="w14 w15 w16se w16cid wp14">
+<w:hdr xmlns:wpc="http://schemas.microsoft.com/office/word/2010/wordprocessingCanvas" xmlns:cx="http://schemas.microsoft.com/office/drawing/2014/chartex" xmlns:cx1="http://schemas.microsoft.com/office/drawing/2015/9/8/chartex" xmlns:mc="http://schemas.openxmlformats.org/markup-compatibility/2006" xmlns:o="urn:schemas-microsoft-com:office:office" xmlns:r="http://schemas.openxmlformats.org/officeDocument/2006/relationships" xmlns:m="http://schemas.openxmlformats.org/officeDocument/2006/math" xmlns:v="urn:schemas-microsoft-com:vml" xmlns:wp14="http://schemas.microsoft.com/office/word/2010/wordprocessingDrawing" xmlns:wp="http://schemas.openxmlformats.org/drawingml/2006/wordprocessingDrawing" xmlns:w10="urn:schemas-microsoft-com:office:word" xmlns:w="http://schemas.openxmlformats.org/wordprocessingml/2006/main" xmlns:w14="http://schemas.microsoft.com/office/word/2010/wordml" xmlns:w15="http://schemas.microsoft.com/office/word/2012/wordml" xmlns:w16se="http://schemas.microsoft.com/office/word/2015/wordml/symex" xmlns:wpg="http://schemas.microsoft.com/office/word/2010/wordprocessingGroup" xmlns:wpi="http://schemas.microsoft.com/office/word/2010/wordprocessingInk" xmlns:wne="http://schemas.microsoft.com/office/word/2006/wordml" xmlns:wps="http://schemas.microsoft.com/office/word/2010/wordprocessingShape" mc:Ignorable="w14 w15 w16se wp14">
   <w:p>
     <w:pPr>
       <w:pBdr>
@@ -4900,7 +5055,7 @@
 </file>
 
 <file path=word/header3.xml><?xml version="1.0" encoding="utf-8"?>
-<w:hdr xmlns:wpc="http://schemas.microsoft.com/office/word/2010/wordprocessingCanvas" xmlns:cx="http://schemas.microsoft.com/office/drawing/2014/chartex" xmlns:cx1="http://schemas.microsoft.com/office/drawing/2015/9/8/chartex" xmlns:cx2="http://schemas.microsoft.com/office/drawing/2015/10/21/chartex" xmlns:cx3="http://schemas.microsoft.com/office/drawing/2016/5/9/chartex" xmlns:cx4="http://schemas.microsoft.com/office/drawing/2016/5/10/chartex" xmlns:cx5="http://schemas.microsoft.com/office/drawing/2016/5/11/chartex" xmlns:cx6="http://schemas.microsoft.com/office/drawing/2016/5/12/chartex" xmlns:cx7="http://schemas.microsoft.com/office/drawing/2016/5/13/chartex" xmlns:cx8="http://schemas.microsoft.com/office/drawing/2016/5/14/chartex" xmlns:mc="http://schemas.openxmlformats.org/markup-compatibility/2006" xmlns:aink="http://schemas.microsoft.com/office/drawing/2016/ink" xmlns:am3d="http://schemas.microsoft.com/office/drawing/2017/model3d" xmlns:o="urn:schemas-microsoft-com:office:office" xmlns:r="http://schemas.openxmlformats.org/officeDocument/2006/relationships" xmlns:m="http://schemas.openxmlformats.org/officeDocument/2006/math" xmlns:v="urn:schemas-microsoft-com:vml" xmlns:wp14="http://schemas.microsoft.com/office/word/2010/wordprocessingDrawing" xmlns:wp="http://schemas.openxmlformats.org/drawingml/2006/wordprocessingDrawing" xmlns:w10="urn:schemas-microsoft-com:office:word" xmlns:w="http://schemas.openxmlformats.org/wordprocessingml/2006/main" xmlns:w14="http://schemas.microsoft.com/office/word/2010/wordml" xmlns:w15="http://schemas.microsoft.com/office/word/2012/wordml" xmlns:w16cid="http://schemas.microsoft.com/office/word/2016/wordml/cid" xmlns:w16se="http://schemas.microsoft.com/office/word/2015/wordml/symex" xmlns:wpg="http://schemas.microsoft.com/office/word/2010/wordprocessingGroup" xmlns:wpi="http://schemas.microsoft.com/office/word/2010/wordprocessingInk" xmlns:wne="http://schemas.microsoft.com/office/word/2006/wordml" xmlns:wps="http://schemas.microsoft.com/office/word/2010/wordprocessingShape" mc:Ignorable="w14 w15 w16se w16cid wp14">
+<w:hdr xmlns:wpc="http://schemas.microsoft.com/office/word/2010/wordprocessingCanvas" xmlns:cx="http://schemas.microsoft.com/office/drawing/2014/chartex" xmlns:cx1="http://schemas.microsoft.com/office/drawing/2015/9/8/chartex" xmlns:mc="http://schemas.openxmlformats.org/markup-compatibility/2006" xmlns:o="urn:schemas-microsoft-com:office:office" xmlns:r="http://schemas.openxmlformats.org/officeDocument/2006/relationships" xmlns:m="http://schemas.openxmlformats.org/officeDocument/2006/math" xmlns:v="urn:schemas-microsoft-com:vml" xmlns:wp14="http://schemas.microsoft.com/office/word/2010/wordprocessingDrawing" xmlns:wp="http://schemas.openxmlformats.org/drawingml/2006/wordprocessingDrawing" xmlns:w10="urn:schemas-microsoft-com:office:word" xmlns:w="http://schemas.openxmlformats.org/wordprocessingml/2006/main" xmlns:w14="http://schemas.microsoft.com/office/word/2010/wordml" xmlns:w15="http://schemas.microsoft.com/office/word/2012/wordml" xmlns:w16se="http://schemas.microsoft.com/office/word/2015/wordml/symex" xmlns:wpg="http://schemas.microsoft.com/office/word/2010/wordprocessingGroup" xmlns:wpi="http://schemas.microsoft.com/office/word/2010/wordprocessingInk" xmlns:wne="http://schemas.microsoft.com/office/word/2006/wordml" xmlns:wps="http://schemas.microsoft.com/office/word/2010/wordprocessingShape" mc:Ignorable="w14 w15 w16se wp14">
   <w:p>
     <w:pPr>
       <w:pBdr>
@@ -4919,13 +5074,13 @@
 </file>
 
 <file path=word/header4.xml><?xml version="1.0" encoding="utf-8"?>
-<w:hdr xmlns:wpc="http://schemas.microsoft.com/office/word/2010/wordprocessingCanvas" xmlns:cx="http://schemas.microsoft.com/office/drawing/2014/chartex" xmlns:cx1="http://schemas.microsoft.com/office/drawing/2015/9/8/chartex" xmlns:cx2="http://schemas.microsoft.com/office/drawing/2015/10/21/chartex" xmlns:cx3="http://schemas.microsoft.com/office/drawing/2016/5/9/chartex" xmlns:cx4="http://schemas.microsoft.com/office/drawing/2016/5/10/chartex" xmlns:cx5="http://schemas.microsoft.com/office/drawing/2016/5/11/chartex" xmlns:cx6="http://schemas.microsoft.com/office/drawing/2016/5/12/chartex" xmlns:cx7="http://schemas.microsoft.com/office/drawing/2016/5/13/chartex" xmlns:cx8="http://schemas.microsoft.com/office/drawing/2016/5/14/chartex" xmlns:mc="http://schemas.openxmlformats.org/markup-compatibility/2006" xmlns:aink="http://schemas.microsoft.com/office/drawing/2016/ink" xmlns:am3d="http://schemas.microsoft.com/office/drawing/2017/model3d" xmlns:o="urn:schemas-microsoft-com:office:office" xmlns:r="http://schemas.openxmlformats.org/officeDocument/2006/relationships" xmlns:m="http://schemas.openxmlformats.org/officeDocument/2006/math" xmlns:v="urn:schemas-microsoft-com:vml" xmlns:wp14="http://schemas.microsoft.com/office/word/2010/wordprocessingDrawing" xmlns:wp="http://schemas.openxmlformats.org/drawingml/2006/wordprocessingDrawing" xmlns:w10="urn:schemas-microsoft-com:office:word" xmlns:w="http://schemas.openxmlformats.org/wordprocessingml/2006/main" xmlns:w14="http://schemas.microsoft.com/office/word/2010/wordml" xmlns:w15="http://schemas.microsoft.com/office/word/2012/wordml" xmlns:w16cid="http://schemas.microsoft.com/office/word/2016/wordml/cid" xmlns:w16se="http://schemas.microsoft.com/office/word/2015/wordml/symex" xmlns:wpg="http://schemas.microsoft.com/office/word/2010/wordprocessingGroup" xmlns:wpi="http://schemas.microsoft.com/office/word/2010/wordprocessingInk" xmlns:wne="http://schemas.microsoft.com/office/word/2006/wordml" xmlns:wps="http://schemas.microsoft.com/office/word/2010/wordprocessingShape" mc:Ignorable="w14 w15 w16se w16cid wp14">
+<w:hdr xmlns:wpc="http://schemas.microsoft.com/office/word/2010/wordprocessingCanvas" xmlns:cx="http://schemas.microsoft.com/office/drawing/2014/chartex" xmlns:cx1="http://schemas.microsoft.com/office/drawing/2015/9/8/chartex" xmlns:mc="http://schemas.openxmlformats.org/markup-compatibility/2006" xmlns:o="urn:schemas-microsoft-com:office:office" xmlns:r="http://schemas.openxmlformats.org/officeDocument/2006/relationships" xmlns:m="http://schemas.openxmlformats.org/officeDocument/2006/math" xmlns:v="urn:schemas-microsoft-com:vml" xmlns:wp14="http://schemas.microsoft.com/office/word/2010/wordprocessingDrawing" xmlns:wp="http://schemas.openxmlformats.org/drawingml/2006/wordprocessingDrawing" xmlns:w10="urn:schemas-microsoft-com:office:word" xmlns:w="http://schemas.openxmlformats.org/wordprocessingml/2006/main" xmlns:w14="http://schemas.microsoft.com/office/word/2010/wordml" xmlns:w15="http://schemas.microsoft.com/office/word/2012/wordml" xmlns:w16se="http://schemas.microsoft.com/office/word/2015/wordml/symex" xmlns:wpg="http://schemas.microsoft.com/office/word/2010/wordprocessingGroup" xmlns:wpi="http://schemas.microsoft.com/office/word/2010/wordprocessingInk" xmlns:wne="http://schemas.microsoft.com/office/word/2006/wordml" xmlns:wps="http://schemas.microsoft.com/office/word/2010/wordprocessingShape" mc:Ignorable="w14 w15 w16se wp14">
   <w:p/>
 </w:hdr>
 </file>
 
 <file path=word/numbering.xml><?xml version="1.0" encoding="utf-8"?>
-<w:numbering xmlns:wpc="http://schemas.microsoft.com/office/word/2010/wordprocessingCanvas" xmlns:cx="http://schemas.microsoft.com/office/drawing/2014/chartex" xmlns:cx1="http://schemas.microsoft.com/office/drawing/2015/9/8/chartex" xmlns:cx2="http://schemas.microsoft.com/office/drawing/2015/10/21/chartex" xmlns:cx3="http://schemas.microsoft.com/office/drawing/2016/5/9/chartex" xmlns:cx4="http://schemas.microsoft.com/office/drawing/2016/5/10/chartex" xmlns:cx5="http://schemas.microsoft.com/office/drawing/2016/5/11/chartex" xmlns:cx6="http://schemas.microsoft.com/office/drawing/2016/5/12/chartex" xmlns:cx7="http://schemas.microsoft.com/office/drawing/2016/5/13/chartex" xmlns:cx8="http://schemas.microsoft.com/office/drawing/2016/5/14/chartex" xmlns:mc="http://schemas.openxmlformats.org/markup-compatibility/2006" xmlns:aink="http://schemas.microsoft.com/office/drawing/2016/ink" xmlns:am3d="http://schemas.microsoft.com/office/drawing/2017/model3d" xmlns:o="urn:schemas-microsoft-com:office:office" xmlns:r="http://schemas.openxmlformats.org/officeDocument/2006/relationships" xmlns:m="http://schemas.openxmlformats.org/officeDocument/2006/math" xmlns:v="urn:schemas-microsoft-com:vml" xmlns:wp14="http://schemas.microsoft.com/office/word/2010/wordprocessingDrawing" xmlns:wp="http://schemas.openxmlformats.org/drawingml/2006/wordprocessingDrawing" xmlns:w10="urn:schemas-microsoft-com:office:word" xmlns:w="http://schemas.openxmlformats.org/wordprocessingml/2006/main" xmlns:w14="http://schemas.microsoft.com/office/word/2010/wordml" xmlns:w15="http://schemas.microsoft.com/office/word/2012/wordml" xmlns:w16cid="http://schemas.microsoft.com/office/word/2016/wordml/cid" xmlns:w16se="http://schemas.microsoft.com/office/word/2015/wordml/symex" xmlns:wpg="http://schemas.microsoft.com/office/word/2010/wordprocessingGroup" xmlns:wpi="http://schemas.microsoft.com/office/word/2010/wordprocessingInk" xmlns:wne="http://schemas.microsoft.com/office/word/2006/wordml" xmlns:wps="http://schemas.microsoft.com/office/word/2010/wordprocessingShape" mc:Ignorable="w14 w15 w16se w16cid wp14">
+<w:numbering xmlns:wpc="http://schemas.microsoft.com/office/word/2010/wordprocessingCanvas" xmlns:cx="http://schemas.microsoft.com/office/drawing/2014/chartex" xmlns:cx1="http://schemas.microsoft.com/office/drawing/2015/9/8/chartex" xmlns:mc="http://schemas.openxmlformats.org/markup-compatibility/2006" xmlns:o="urn:schemas-microsoft-com:office:office" xmlns:r="http://schemas.openxmlformats.org/officeDocument/2006/relationships" xmlns:m="http://schemas.openxmlformats.org/officeDocument/2006/math" xmlns:v="urn:schemas-microsoft-com:vml" xmlns:wp14="http://schemas.microsoft.com/office/word/2010/wordprocessingDrawing" xmlns:wp="http://schemas.openxmlformats.org/drawingml/2006/wordprocessingDrawing" xmlns:w10="urn:schemas-microsoft-com:office:word" xmlns:w="http://schemas.openxmlformats.org/wordprocessingml/2006/main" xmlns:w14="http://schemas.microsoft.com/office/word/2010/wordml" xmlns:w15="http://schemas.microsoft.com/office/word/2012/wordml" xmlns:w16se="http://schemas.microsoft.com/office/word/2015/wordml/symex" xmlns:wpg="http://schemas.microsoft.com/office/word/2010/wordprocessingGroup" xmlns:wpi="http://schemas.microsoft.com/office/word/2010/wordprocessingInk" xmlns:wne="http://schemas.microsoft.com/office/word/2006/wordml" xmlns:wps="http://schemas.microsoft.com/office/word/2010/wordprocessingShape" mc:Ignorable="w14 w15 w16se wp14">
   <w:abstractNum w:abstractNumId="0" w15:restartNumberingAfterBreak="0">
     <w:nsid w:val="FFFFFF7C"/>
     <w:multiLevelType w:val="singleLevel"/>
@@ -6373,7 +6528,7 @@
 </file>
 
 <file path=word/styles.xml><?xml version="1.0" encoding="utf-8"?>
-<w:styles xmlns:mc="http://schemas.openxmlformats.org/markup-compatibility/2006" xmlns:r="http://schemas.openxmlformats.org/officeDocument/2006/relationships" xmlns:w="http://schemas.openxmlformats.org/wordprocessingml/2006/main" xmlns:w14="http://schemas.microsoft.com/office/word/2010/wordml" xmlns:w15="http://schemas.microsoft.com/office/word/2012/wordml" xmlns:w16cid="http://schemas.microsoft.com/office/word/2016/wordml/cid" xmlns:w16se="http://schemas.microsoft.com/office/word/2015/wordml/symex" mc:Ignorable="w14 w15 w16se w16cid">
+<w:styles xmlns:mc="http://schemas.openxmlformats.org/markup-compatibility/2006" xmlns:r="http://schemas.openxmlformats.org/officeDocument/2006/relationships" xmlns:w="http://schemas.openxmlformats.org/wordprocessingml/2006/main" xmlns:w14="http://schemas.microsoft.com/office/word/2010/wordml" xmlns:w15="http://schemas.microsoft.com/office/word/2012/wordml" xmlns:w16se="http://schemas.microsoft.com/office/word/2015/wordml/symex" mc:Ignorable="w14 w15 w16se">
   <w:docDefaults>
     <w:rPrDefault>
       <w:rPr>
@@ -6383,7 +6538,7 @@
     </w:rPrDefault>
     <w:pPrDefault/>
   </w:docDefaults>
-  <w:latentStyles w:defLockedState="0" w:defUIPriority="99" w:defSemiHidden="0" w:defUnhideWhenUsed="0" w:defQFormat="0" w:count="375">
+  <w:latentStyles w:defLockedState="0" w:defUIPriority="99" w:defSemiHidden="0" w:defUnhideWhenUsed="0" w:defQFormat="0" w:count="371">
     <w:lsdException w:name="Normal" w:uiPriority="0"/>
     <w:lsdException w:name="heading 1" w:uiPriority="9" w:qFormat="1"/>
     <w:lsdException w:name="heading 2" w:uiPriority="9" w:qFormat="1"/>
@@ -6538,7 +6693,7 @@
     <w:lsdException w:name="Table Web 2" w:semiHidden="1" w:unhideWhenUsed="1"/>
     <w:lsdException w:name="Table Web 3" w:semiHidden="1" w:unhideWhenUsed="1"/>
     <w:lsdException w:name="Balloon Text" w:semiHidden="1" w:unhideWhenUsed="1"/>
-    <w:lsdException w:name="Table Grid" w:semiHidden="1" w:uiPriority="59" w:unhideWhenUsed="1"/>
+    <w:lsdException w:name="Table Grid" w:uiPriority="59"/>
     <w:lsdException w:name="Table Theme" w:semiHidden="1" w:unhideWhenUsed="1"/>
     <w:lsdException w:name="Placeholder Text" w:semiHidden="1"/>
     <w:lsdException w:name="No Spacing" w:uiPriority="1"/>
@@ -6755,10 +6910,6 @@
     <w:lsdException w:name="List Table 5 Dark Accent 6" w:uiPriority="50"/>
     <w:lsdException w:name="List Table 6 Colorful Accent 6" w:uiPriority="51"/>
     <w:lsdException w:name="List Table 7 Colorful Accent 6" w:uiPriority="52"/>
-    <w:lsdException w:name="Mention" w:semiHidden="1" w:unhideWhenUsed="1"/>
-    <w:lsdException w:name="Smart Hyperlink" w:semiHidden="1" w:unhideWhenUsed="1"/>
-    <w:lsdException w:name="Hashtag" w:semiHidden="1" w:unhideWhenUsed="1"/>
-    <w:lsdException w:name="Unresolved Mention" w:semiHidden="1" w:unhideWhenUsed="1"/>
   </w:latentStyles>
   <w:style w:type="paragraph" w:default="1" w:styleId="Normal">
     <w:name w:val="Normal"/>
@@ -7465,6 +7616,56 @@
       <w:lang w:val="en-US" w:eastAsia="en-US"/>
     </w:rPr>
   </w:style>
+  <w:style w:type="paragraph" w:customStyle="1" w:styleId="Compact">
+    <w:name w:val="Compact"/>
+    <w:basedOn w:val="BodyText"/>
+    <w:qFormat/>
+    <w:rsid w:val="000F1464"/>
+    <w:pPr>
+      <w:spacing w:before="40" w:after="40"/>
+    </w:pPr>
+    <w:rPr>
+      <w:rFonts w:eastAsiaTheme="minorHAnsi" w:cstheme="minorBidi"/>
+      <w:sz w:val="20"/>
+      <w:szCs w:val="24"/>
+    </w:rPr>
+  </w:style>
+  <w:style w:type="table" w:customStyle="1" w:styleId="Table">
+    <w:name w:val="Table"/>
+    <w:unhideWhenUsed/>
+    <w:qFormat/>
+    <w:rsid w:val="00164EB1"/>
+    <w:pPr>
+      <w:spacing w:after="200"/>
+    </w:pPr>
+    <w:rPr>
+      <w:rFonts w:asciiTheme="minorHAnsi" w:eastAsiaTheme="minorHAnsi" w:hAnsiTheme="minorHAnsi" w:cstheme="minorBidi"/>
+      <w:sz w:val="24"/>
+      <w:szCs w:val="24"/>
+      <w:lang w:val="en-US" w:eastAsia="en-US"/>
+    </w:rPr>
+    <w:tblPr>
+      <w:tblInd w:w="0" w:type="dxa"/>
+      <w:tblBorders>
+        <w:top w:val="single" w:sz="4" w:space="0" w:color="auto"/>
+        <w:bottom w:val="single" w:sz="4" w:space="0" w:color="auto"/>
+      </w:tblBorders>
+      <w:tblCellMar>
+        <w:top w:w="0" w:type="dxa"/>
+        <w:left w:w="108" w:type="dxa"/>
+        <w:bottom w:w="0" w:type="dxa"/>
+        <w:right w:w="108" w:type="dxa"/>
+      </w:tblCellMar>
+    </w:tblPr>
+    <w:tblStylePr w:type="firstRow">
+      <w:tblPr/>
+      <w:tcPr>
+        <w:tcBorders>
+          <w:bottom w:val="single" w:sz="4" w:space="0" w:color="auto"/>
+        </w:tcBorders>
+      </w:tcPr>
+    </w:tblStylePr>
+  </w:style>
 </w:styles>
 </file>
 
@@ -7756,7 +7957,7 @@
 </file>
 
 <file path=customXml/itemProps1.xml><?xml version="1.0" encoding="utf-8"?>
-<ds:datastoreItem xmlns:ds="http://schemas.openxmlformats.org/officeDocument/2006/customXml" ds:itemID="{1B22BE3D-1E34-6B43-BE3E-598ECF310A7D}">
+<ds:datastoreItem xmlns:ds="http://schemas.openxmlformats.org/officeDocument/2006/customXml" ds:itemID="{BFA56B88-EF54-4679-B828-B4E43BE0F4F6}">
   <ds:schemaRefs>
     <ds:schemaRef ds:uri="http://schemas.openxmlformats.org/officeDocument/2006/bibliography"/>
   </ds:schemaRefs>

</xml_diff>